<commit_message>
update other shared file for notes and study
</commit_message>
<xml_diff>
--- a/kaggleCompetition/otherShared/w_Vladimir Tomecek/notes.docx
+++ b/kaggleCompetition/otherShared/w_Vladimir Tomecek/notes.docx
@@ -5,21 +5,32 @@
     <w:p>
       <w:pPr>
         <w:pStyle w:val="a5"/>
+        <w:rPr>
+          <w:rFonts w:hint="eastAsia"/>
+        </w:rPr>
       </w:pPr>
       <w:r>
         <w:t>I pasted NewsDesk, SectionName, SubsectionName together to produce Section variable. Then I merged some small sections with bigger ones based on my judgement - final Section had 20 levels and it was far most important predictor.</w:t>
       </w:r>
       <w:r>
-        <w:br/>
+        <w:t xml:space="preserve"> </w:t>
+      </w:r>
+      <w:r>
         <w:t>Then within each Section, I made clusters of articles based on their vocabulary.</w:t>
       </w:r>
       <w:r>
-        <w:br/>
+        <w:t xml:space="preserve"> </w:t>
+      </w:r>
+    </w:p>
+    <w:p>
+      <w:pPr>
+        <w:pStyle w:val="a5"/>
+        <w:rPr>
+          <w:rFonts w:hint="eastAsia"/>
+        </w:rPr>
+      </w:pPr>
+      <w:r>
         <w:t>Then I extracted some features from Headlines and Snippet, like number of words, number of exclamation marks etc.</w:t>
-      </w:r>
-      <w:r>
-        <w:br/>
-        <w:t>I also added feature (last20) expressing how many articles were published recently, because in EDA I found out that fewer articles published was associated with higher popularity (it does make sense). However it doesn't perform well on CV-set (nor test set :)) so I didn't include it in the model (I should have).</w:t>
       </w:r>
     </w:p>
     <w:p>
@@ -27,7 +38,7 @@
         <w:pStyle w:val="a5"/>
       </w:pPr>
       <w:r>
-        <w:t>This alone would have finished 15th:</w:t>
+        <w:t>I also added feature (last20) expressing how many articles were published recently, because in EDA I found out that fewer articles published was associated with higher popularity (it does make sense). However it doesn't perform well on CV-set (nor test set :)) so I didn't include it in the model (I should have).</w:t>
       </w:r>
     </w:p>
     <w:p>
@@ -35,19 +46,7 @@
         <w:pStyle w:val="a5"/>
       </w:pPr>
       <w:r>
-        <w:t xml:space="preserve">modelBayesGLM2 &lt;- bayesglm(data=train, family="binomial", Popular ~ </w:t>
-      </w:r>
-      <w:r>
-        <w:br/>
-        <w:t>section*I(log(WordCount + 1)) + section:clusterid + section:weekend + section:poly(ts,5) +</w:t>
-      </w:r>
-      <w:r>
-        <w:br/>
-        <w:t>(head.question&gt;0) + section:(snip.pipe&gt;0) + section:I(log(last20 + 1))</w:t>
-      </w:r>
-      <w:r>
-        <w:br/>
-        <w:t>)</w:t>
+        <w:t>This alone would have finished 15th:</w:t>
       </w:r>
     </w:p>
     <w:p>
@@ -55,10 +54,26 @@
         <w:pStyle w:val="a5"/>
       </w:pPr>
       <w:r>
+        <w:t>modelBayesGLM2 &lt;- bayesglm(data=train, family="binomial", Popular ~ section*I(log(WordCount + 1)) + section:clusterid + section:weekend + section:poly(ts,5) +</w:t>
+      </w:r>
+      <w:r>
+        <w:t xml:space="preserve"> </w:t>
+      </w:r>
+      <w:r>
+        <w:t>(head.question&gt;0) + section:(snip.pipe&gt;0) + section:I(log(last20 + 1)))</w:t>
+      </w:r>
+    </w:p>
+    <w:p>
+      <w:pPr>
+        <w:pStyle w:val="a5"/>
+      </w:pPr>
+      <w:r>
         <w:t>Then I added to my model most frequent words, just because it performed well on test set (but not CV :))</w:t>
       </w:r>
       <w:r>
-        <w:br/>
+        <w:t xml:space="preserve"> </w:t>
+      </w:r>
+      <w:r>
         <w:t>Finally I ensembled it with some RF (I forgot the exact formula).</w:t>
       </w:r>
     </w:p>
@@ -275,6 +290,7 @@
   <w:style w:type="paragraph" w:default="1" w:styleId="a">
     <w:name w:val="Normal"/>
     <w:qFormat/>
+    <w:rsid w:val="00097176"/>
     <w:pPr>
       <w:widowControl w:val="0"/>
       <w:jc w:val="both"/>

</xml_diff>